<commit_message>
added latest version of Diplomprojekt-Lastenheft
</commit_message>
<xml_diff>
--- a/IBM_TGM_Abstract.docx
+++ b/IBM_TGM_Abstract.docx
@@ -8,7 +8,7 @@
         <w:rPr>
           <w:rFonts w:asciiTheme="majorHAnsi" w:hAnsiTheme="majorHAnsi" w:cstheme="majorHAnsi"/>
           <w:sz w:val="52"/>
-          <w:lang w:val="en-US"/>
+          <w:lang w:val="de-AT"/>
         </w:rPr>
       </w:pPr>
       <w:r>
@@ -144,7 +144,7 @@
         <w:rPr>
           <w:rFonts w:asciiTheme="majorHAnsi" w:hAnsiTheme="majorHAnsi" w:cstheme="majorHAnsi"/>
           <w:sz w:val="52"/>
-          <w:lang w:val="en-US"/>
+          <w:lang w:val="de-AT"/>
         </w:rPr>
         <w:t xml:space="preserve">   Abstract </w:t>
       </w:r>
@@ -158,16 +158,9 @@
       <w:r>
         <w:rPr>
           <w:rFonts w:ascii="Times New Roman" w:eastAsia="Times New Roman" w:hAnsi="Times New Roman" w:cs="Times New Roman"/>
-          <w:lang w:val="en-US" w:eastAsia="de-DE"/>
+          <w:lang w:val="de-AT" w:eastAsia="de-DE"/>
         </w:rPr>
         <w:instrText xml:space="preserve"> INCLUDEPICTURE "/var/folders/1g/h6dbzjns3jd9_qh8h23w10ph0000gn/T/com.microsoft.Word/WebArchiveCopyPasteTempFiles/xibm-client-innovation-center-austria-gmbh-logo.png.pagespeed.ic.tFiBahYrIl.png" \* MERGEFORMATINET </w:instrText>
-      </w:r>
-      <w:r>
-        <w:rPr>
-          <w:rFonts w:ascii="Times New Roman" w:eastAsia="Times New Roman" w:hAnsi="Times New Roman" w:cs="Times New Roman"/>
-          <w:lang w:val="de-AT" w:eastAsia="de-DE"/>
-        </w:rPr>
-        <w:fldChar w:fldCharType="separate"/>
       </w:r>
       <w:r>
         <w:rPr>
@@ -184,7 +177,7 @@
           <w:rFonts w:asciiTheme="majorHAnsi" w:hAnsiTheme="majorHAnsi" w:cstheme="majorHAnsi"/>
           <w:b/>
           <w:sz w:val="52"/>
-          <w:lang w:val="en-US"/>
+          <w:lang w:val="de-AT"/>
         </w:rPr>
       </w:pPr>
       <w:r>
@@ -192,9 +185,29 @@
           <w:rFonts w:asciiTheme="majorHAnsi" w:hAnsiTheme="majorHAnsi" w:cstheme="majorHAnsi"/>
           <w:b/>
           <w:sz w:val="52"/>
-          <w:lang w:val="en-US"/>
-        </w:rPr>
-        <w:t xml:space="preserve">   Telemetry Gateway Monitoring</w:t>
+          <w:lang w:val="de-AT"/>
+        </w:rPr>
+        <w:t xml:space="preserve">   </w:t>
+      </w:r>
+      <w:proofErr w:type="spellStart"/>
+      <w:r>
+        <w:rPr>
+          <w:rFonts w:asciiTheme="majorHAnsi" w:hAnsiTheme="majorHAnsi" w:cstheme="majorHAnsi"/>
+          <w:b/>
+          <w:sz w:val="52"/>
+          <w:lang w:val="de-AT"/>
+        </w:rPr>
+        <w:t>Telemetry</w:t>
+      </w:r>
+      <w:proofErr w:type="spellEnd"/>
+      <w:r>
+        <w:rPr>
+          <w:rFonts w:asciiTheme="majorHAnsi" w:hAnsiTheme="majorHAnsi" w:cstheme="majorHAnsi"/>
+          <w:b/>
+          <w:sz w:val="52"/>
+          <w:lang w:val="de-AT"/>
+        </w:rPr>
+        <w:t xml:space="preserve"> Gateway Monitoring</w:t>
       </w:r>
     </w:p>
     <w:p>
@@ -203,7 +216,7 @@
           <w:rFonts w:asciiTheme="majorHAnsi" w:hAnsiTheme="majorHAnsi" w:cstheme="majorHAnsi"/>
           <w:b/>
           <w:sz w:val="52"/>
-          <w:lang w:val="en-US"/>
+          <w:lang w:val="de-AT"/>
         </w:rPr>
       </w:pPr>
     </w:p>
@@ -237,6 +250,7 @@
         </w:rPr>
         <w:t xml:space="preserve">nternet </w:t>
       </w:r>
+      <w:proofErr w:type="spellStart"/>
       <w:r>
         <w:rPr>
           <w:rFonts w:cstheme="minorHAnsi"/>
@@ -251,7 +265,16 @@
           <w:b/>
           <w:lang w:val="de-AT"/>
         </w:rPr>
-        <w:t xml:space="preserve">f </w:t>
+        <w:t>f</w:t>
+      </w:r>
+      <w:proofErr w:type="spellEnd"/>
+      <w:r>
+        <w:rPr>
+          <w:rFonts w:cstheme="minorHAnsi"/>
+          <w:b/>
+          <w:lang w:val="de-AT"/>
+        </w:rPr>
+        <w:t xml:space="preserve"> </w:t>
       </w:r>
       <w:r>
         <w:rPr>
@@ -434,6 +457,43 @@
         </w:rPr>
         <w:t xml:space="preserve">. </w:t>
       </w:r>
+      <w:r>
+        <w:rPr>
+          <w:rFonts w:cstheme="minorHAnsi"/>
+          <w:lang w:val="de-AT"/>
+        </w:rPr>
+        <w:t>Die verwendeten Gateways müssen</w:t>
+      </w:r>
+      <w:r>
+        <w:rPr>
+          <w:rFonts w:cstheme="minorHAnsi"/>
+          <w:lang w:val="de-AT"/>
+        </w:rPr>
+        <w:t xml:space="preserve"> </w:t>
+      </w:r>
+      <w:r>
+        <w:rPr>
+          <w:rFonts w:cstheme="minorHAnsi"/>
+          <w:lang w:val="de-AT"/>
+        </w:rPr>
+        <w:t xml:space="preserve">bestimmte Kriterien </w:t>
+      </w:r>
+      <w:r>
+        <w:rPr>
+          <w:rFonts w:cstheme="minorHAnsi"/>
+          <w:lang w:val="de-AT"/>
+        </w:rPr>
+        <w:t>erfüllen</w:t>
+      </w:r>
+      <w:r>
+        <w:rPr>
+          <w:rFonts w:cstheme="minorHAnsi"/>
+          <w:lang w:val="de-AT"/>
+        </w:rPr>
+        <w:t>, damit die Software mit ihnen umgehen kann.</w:t>
+      </w:r>
+      <w:bookmarkStart w:id="0" w:name="_GoBack"/>
+      <w:bookmarkEnd w:id="0"/>
     </w:p>
     <w:p>
       <w:pPr>
@@ -514,16 +574,23 @@
           <w:rFonts w:cstheme="minorHAnsi"/>
           <w:lang w:val="de-AT"/>
         </w:rPr>
-        <w:t>Der wichtigste Bestandteil des Projektes ist die Generizität. Das bedeutet, dass ein Registrieren neuer Geräte ohne großen Aufwand ablaufen sollte</w:t>
-      </w:r>
-      <w:bookmarkStart w:id="0" w:name="_GoBack"/>
-      <w:bookmarkEnd w:id="0"/>
-      <w:r>
-        <w:rPr>
-          <w:rFonts w:cstheme="minorHAnsi"/>
-          <w:lang w:val="de-AT"/>
-        </w:rPr>
-        <w:t>.</w:t>
+        <w:t xml:space="preserve">Der wichtigste Bestandteil des Projektes ist die </w:t>
+      </w:r>
+      <w:proofErr w:type="spellStart"/>
+      <w:r>
+        <w:rPr>
+          <w:rFonts w:cstheme="minorHAnsi"/>
+          <w:lang w:val="de-AT"/>
+        </w:rPr>
+        <w:t>Generizität</w:t>
+      </w:r>
+      <w:proofErr w:type="spellEnd"/>
+      <w:r>
+        <w:rPr>
+          <w:rFonts w:cstheme="minorHAnsi"/>
+          <w:lang w:val="de-AT"/>
+        </w:rPr>
+        <w:t>. Das bedeutet, dass ein Registrieren neuer Geräte ohne großen Aufwand ablaufen sollte.</w:t>
       </w:r>
       <w:r>
         <w:rPr>
@@ -602,7 +669,23 @@
           <w:rFonts w:cstheme="minorHAnsi"/>
           <w:lang w:val="de-AT"/>
         </w:rPr>
-        <w:t xml:space="preserve"> oder Over the Air – Updates.</w:t>
+        <w:t xml:space="preserve"> oder Over </w:t>
+      </w:r>
+      <w:proofErr w:type="spellStart"/>
+      <w:r>
+        <w:rPr>
+          <w:rFonts w:cstheme="minorHAnsi"/>
+          <w:lang w:val="de-AT"/>
+        </w:rPr>
+        <w:t>the</w:t>
+      </w:r>
+      <w:proofErr w:type="spellEnd"/>
+      <w:r>
+        <w:rPr>
+          <w:rFonts w:cstheme="minorHAnsi"/>
+          <w:lang w:val="de-AT"/>
+        </w:rPr>
+        <w:t xml:space="preserve"> Air – Updates.</w:t>
       </w:r>
     </w:p>
     <w:p>
@@ -713,7 +796,23 @@
           <w:rFonts w:cstheme="minorHAnsi"/>
           <w:lang w:val="de-AT"/>
         </w:rPr>
-        <w:t xml:space="preserve"> dem Projektbetreuer Walter Rafeiner-Magor zusammen.</w:t>
+        <w:t xml:space="preserve"> dem Projektbetreuer Walter </w:t>
+      </w:r>
+      <w:proofErr w:type="spellStart"/>
+      <w:r>
+        <w:rPr>
+          <w:rFonts w:cstheme="minorHAnsi"/>
+          <w:lang w:val="de-AT"/>
+        </w:rPr>
+        <w:t>Rafeiner-Magor</w:t>
+      </w:r>
+      <w:proofErr w:type="spellEnd"/>
+      <w:r>
+        <w:rPr>
+          <w:rFonts w:cstheme="minorHAnsi"/>
+          <w:lang w:val="de-AT"/>
+        </w:rPr>
+        <w:t xml:space="preserve"> zusammen.</w:t>
       </w:r>
     </w:p>
     <w:sectPr>

</xml_diff>